<commit_message>
Skrevet mere til integrationstests
</commit_message>
<xml_diff>
--- a/Rapport og projektdokumentation/Projektdokumentation/4) Integrationstests applikationen.docx
+++ b/Rapport og projektdokumentation/Projektdokumentation/4) Integrationstests applikationen.docx
@@ -15,20 +15,168 @@
         <w:pStyle w:val="Heading2"/>
       </w:pPr>
       <w:r>
-        <w:t>Unittest</w:t>
-      </w:r>
-    </w:p>
-    <w:p>
-      <w:bookmarkStart w:id="0" w:name="_GoBack"/>
-      <w:bookmarkEnd w:id="0"/>
+        <w:t>Business Logic Layer</w:t>
+      </w:r>
+    </w:p>
+    <w:p>
+      <w:pPr>
+        <w:keepNext/>
+      </w:pPr>
+      <w:r>
+        <w:rPr>
+          <w:noProof/>
+          <w:lang w:val="en-US"/>
+        </w:rPr>
+        <w:drawing>
+          <wp:inline distT="0" distB="0" distL="0" distR="0" wp14:anchorId="337B1596" wp14:editId="13F7F1BD">
+            <wp:extent cx="4682490" cy="1878330"/>
+            <wp:effectExtent l="0" t="0" r="3810" b="7620"/>
+            <wp:docPr id="1" name="Picture 1"/>
+            <wp:cNvGraphicFramePr>
+              <a:graphicFrameLocks xmlns:a="http://schemas.openxmlformats.org/drawingml/2006/main" noChangeAspect="1"/>
+            </wp:cNvGraphicFramePr>
+            <a:graphic xmlns:a="http://schemas.openxmlformats.org/drawingml/2006/main">
+              <a:graphicData uri="http://schemas.openxmlformats.org/drawingml/2006/picture">
+                <pic:pic xmlns:pic="http://schemas.openxmlformats.org/drawingml/2006/picture">
+                  <pic:nvPicPr>
+                    <pic:cNvPr id="0" name=""/>
+                    <pic:cNvPicPr/>
+                  </pic:nvPicPr>
+                  <pic:blipFill>
+                    <a:blip r:embed="rId6"/>
+                    <a:stretch>
+                      <a:fillRect/>
+                    </a:stretch>
+                  </pic:blipFill>
+                  <pic:spPr>
+                    <a:xfrm>
+                      <a:off x="0" y="0"/>
+                      <a:ext cx="4682490" cy="1878330"/>
+                    </a:xfrm>
+                    <a:prstGeom prst="rect">
+                      <a:avLst/>
+                    </a:prstGeom>
+                  </pic:spPr>
+                </pic:pic>
+              </a:graphicData>
+            </a:graphic>
+          </wp:inline>
+        </w:drawing>
+      </w:r>
+    </w:p>
+    <w:p>
+      <w:pPr>
+        <w:pStyle w:val="Caption"/>
+        <w:rPr>
+          <w:b w:val="0"/>
+          <w:lang w:val="en-US"/>
+        </w:rPr>
+      </w:pPr>
+      <w:r>
+        <w:rPr>
+          <w:lang w:val="en-US"/>
+        </w:rPr>
+        <w:t xml:space="preserve">Figure </w:t>
+      </w:r>
+      <w:r>
+        <w:fldChar w:fldCharType="begin"/>
+      </w:r>
+      <w:r>
+        <w:rPr>
+          <w:lang w:val="en-US"/>
+        </w:rPr>
+        <w:instrText xml:space="preserve"> SEQ Figure \* ARABIC </w:instrText>
+      </w:r>
+      <w:r>
+        <w:fldChar w:fldCharType="separate"/>
+      </w:r>
+      <w:r>
+        <w:rPr>
+          <w:noProof/>
+          <w:lang w:val="en-US"/>
+        </w:rPr>
+        <w:t>1</w:t>
+      </w:r>
+      <w:r>
+        <w:fldChar w:fldCharType="end"/>
+      </w:r>
+      <w:r>
+        <w:rPr>
+          <w:lang w:val="en-US"/>
+        </w:rPr>
+        <w:t xml:space="preserve"> - </w:t>
+      </w:r>
+      <w:r>
+        <w:rPr>
+          <w:b w:val="0"/>
+          <w:lang w:val="en-US"/>
+        </w:rPr>
+        <w:t xml:space="preserve">Test </w:t>
+      </w:r>
+      <w:proofErr w:type="spellStart"/>
+      <w:proofErr w:type="gramStart"/>
+      <w:r>
+        <w:rPr>
+          <w:b w:val="0"/>
+          <w:lang w:val="en-US"/>
+        </w:rPr>
+        <w:t>af</w:t>
+      </w:r>
+      <w:proofErr w:type="spellEnd"/>
+      <w:proofErr w:type="gramEnd"/>
+      <w:r>
+        <w:rPr>
+          <w:b w:val="0"/>
+          <w:lang w:val="en-US"/>
+        </w:rPr>
+        <w:t xml:space="preserve"> Business Logic Layer</w:t>
+      </w:r>
+    </w:p>
+    <w:p>
+      <w:r>
+        <w:t>Denne klasse indeholder tests af Business Logic Layeret.</w:t>
+      </w:r>
+    </w:p>
+    <w:p>
+      <w:r>
+        <w:t>De tests der er at finde i BusinessLogicLayerTest er som udgangspunkt unittests, men bl.a. pga. manglende mulighed for at substituere ’Listen’</w:t>
+      </w:r>
+      <w:r>
+        <w:t xml:space="preserve"> ud, vil flere af disse tes</w:t>
+      </w:r>
+      <w:r>
+        <w:t>ts agere som integrationstests. Der bliver testet på at tilføje nye varer, at holdbarhedsdatoer fungerer korrekt, at sammenligne varer fungerer som forventet. Samtlige tests går igennem, jf. figur xx</w:t>
+      </w:r>
+    </w:p>
+    <w:p/>
+    <w:p>
+      <w:pPr>
+        <w:rPr>
+          <w:rFonts w:asciiTheme="majorHAnsi" w:eastAsiaTheme="majorEastAsia" w:hAnsiTheme="majorHAnsi" w:cstheme="majorBidi"/>
+          <w:b/>
+          <w:bCs/>
+          <w:color w:val="5B9BD5" w:themeColor="accent1"/>
+          <w:sz w:val="26"/>
+          <w:szCs w:val="26"/>
+        </w:rPr>
+      </w:pPr>
+      <w:r>
+        <w:br w:type="page"/>
+      </w:r>
     </w:p>
     <w:p>
       <w:pPr>
         <w:pStyle w:val="Heading2"/>
       </w:pPr>
       <w:r>
+        <w:lastRenderedPageBreak/>
         <w:t>Static analysis</w:t>
       </w:r>
+      <w:r>
+        <w:t>s</w:t>
+      </w:r>
+      <w:bookmarkStart w:id="0" w:name="_GoBack"/>
+      <w:bookmarkEnd w:id="0"/>
     </w:p>
     <w:p>
       <w:r>
@@ -43,7 +191,7 @@
       <w:r>
         <w:rPr>
           <w:noProof/>
-          <w:lang w:eastAsia="da-DK"/>
+          <w:lang w:val="en-US"/>
         </w:rPr>
         <w:drawing>
           <wp:inline distT="0" distB="0" distL="0" distR="0" wp14:anchorId="5A9FA48C" wp14:editId="39787A28">
@@ -63,7 +211,7 @@
                     </pic:cNvPicPr>
                   </pic:nvPicPr>
                   <pic:blipFill>
-                    <a:blip r:embed="rId6">
+                    <a:blip r:embed="rId7">
                       <a:extLst>
                         <a:ext uri="{28A0092B-C50C-407E-A947-70E740481C1C}">
                           <a14:useLocalDpi xmlns:a14="http://schemas.microsoft.com/office/drawing/2010/main" val="0"/>
@@ -125,22 +273,14 @@
     </w:p>
     <w:p>
       <w:r>
-        <w:t xml:space="preserve">De følgende vurderinger af resultaterne tager udgangspunkt i </w:t>
-      </w:r>
-      <w:r>
-        <w:t>MSDN’s retningslinje</w:t>
-      </w:r>
-      <w:r>
-        <w:t>.</w:t>
-      </w:r>
-      <w:r>
-        <w:t xml:space="preserve">r  </w:t>
+        <w:t xml:space="preserve">De følgende vurderinger af resultaterne tager udgangspunkt i MSDN’s retningslinje.r  </w:t>
       </w:r>
       <w:sdt>
         <w:sdtPr>
           <w:id w:val="274832740"/>
           <w:citation/>
         </w:sdtPr>
+        <w:sdtEndPr/>
         <w:sdtContent>
           <w:r>
             <w:fldChar w:fldCharType="begin"/>
@@ -229,6 +369,63 @@
       </w:r>
       <w:r>
         <w:t>Her er resultatet højt ved SmartFridgeApplication, da det er hovedprogrammet i vores solution. Med andre ord er det den store klasse der afhænger af en del små klasser. Her kunne man have valgt at interface flere klasser.</w:t>
+      </w:r>
+    </w:p>
+    <w:p>
+      <w:r>
+        <w:br w:type="page"/>
+      </w:r>
+    </w:p>
+    <w:p>
+      <w:pPr>
+        <w:pStyle w:val="Heading2"/>
+      </w:pPr>
+      <w:r>
+        <w:lastRenderedPageBreak/>
+        <w:t>Coverage</w:t>
+      </w:r>
+    </w:p>
+    <w:p>
+      <w:r>
+        <w:rPr>
+          <w:noProof/>
+          <w:lang w:val="en-US"/>
+        </w:rPr>
+        <w:drawing>
+          <wp:inline distT="0" distB="0" distL="0" distR="0" wp14:anchorId="627FC9A7" wp14:editId="76BAE298">
+            <wp:extent cx="5943600" cy="2666365"/>
+            <wp:effectExtent l="0" t="0" r="0" b="635"/>
+            <wp:docPr id="3" name="Picture 3"/>
+            <wp:cNvGraphicFramePr>
+              <a:graphicFrameLocks xmlns:a="http://schemas.openxmlformats.org/drawingml/2006/main" noChangeAspect="1"/>
+            </wp:cNvGraphicFramePr>
+            <a:graphic xmlns:a="http://schemas.openxmlformats.org/drawingml/2006/main">
+              <a:graphicData uri="http://schemas.openxmlformats.org/drawingml/2006/picture">
+                <pic:pic xmlns:pic="http://schemas.openxmlformats.org/drawingml/2006/picture">
+                  <pic:nvPicPr>
+                    <pic:cNvPr id="0" name=""/>
+                    <pic:cNvPicPr/>
+                  </pic:nvPicPr>
+                  <pic:blipFill>
+                    <a:blip r:embed="rId8"/>
+                    <a:stretch>
+                      <a:fillRect/>
+                    </a:stretch>
+                  </pic:blipFill>
+                  <pic:spPr>
+                    <a:xfrm>
+                      <a:off x="0" y="0"/>
+                      <a:ext cx="5943600" cy="2666365"/>
+                    </a:xfrm>
+                    <a:prstGeom prst="rect">
+                      <a:avLst/>
+                    </a:prstGeom>
+                  </pic:spPr>
+                </pic:pic>
+              </a:graphicData>
+            </a:graphic>
+          </wp:inline>
+        </w:drawing>
       </w:r>
     </w:p>
     <w:sectPr>
@@ -1222,7 +1419,7 @@
 </file>
 
 <file path=customXml/itemProps1.xml><?xml version="1.0" encoding="utf-8"?>
-<ds:datastoreItem xmlns:ds="http://schemas.openxmlformats.org/officeDocument/2006/customXml" ds:itemID="{EB4A8852-4830-44CB-87E9-C7B6FF97CF2F}">
+<ds:datastoreItem xmlns:ds="http://schemas.openxmlformats.org/officeDocument/2006/customXml" ds:itemID="{191FD9D6-95A1-4F87-A83D-4F2CE53CF399}">
   <ds:schemaRefs>
     <ds:schemaRef ds:uri="http://schemas.openxmlformats.org/officeDocument/2006/bibliography"/>
   </ds:schemaRefs>

</xml_diff>